<commit_message>
modified git commands doc
</commit_message>
<xml_diff>
--- a/Git Commands.docx
+++ b/Git Commands.docx
@@ -716,7 +716,23 @@
           <w:sz w:val="28"/>
           <w:u w:val="single"/>
         </w:rPr>
-        <w:t>commit -</w:t>
+        <w:t>commit</w:t>
+      </w:r>
+      <w:r>
+        <w:rPr>
+          <w:b/>
+          <w:sz w:val="28"/>
+          <w:u w:val="single"/>
+        </w:rPr>
+        <w:t>:</w:t>
+      </w:r>
+      <w:r>
+        <w:rPr>
+          <w:b/>
+          <w:sz w:val="28"/>
+          <w:u w:val="single"/>
+        </w:rPr>
+        <w:t xml:space="preserve"> -</w:t>
       </w:r>
       <w:r>
         <w:rPr>
@@ -818,7 +834,23 @@
           <w:sz w:val="28"/>
           <w:u w:val="single"/>
         </w:rPr>
-        <w:t>commit -</w:t>
+        <w:t>commit</w:t>
+      </w:r>
+      <w:r>
+        <w:rPr>
+          <w:b/>
+          <w:sz w:val="28"/>
+          <w:u w:val="single"/>
+        </w:rPr>
+        <w:t>:</w:t>
+      </w:r>
+      <w:r>
+        <w:rPr>
+          <w:b/>
+          <w:sz w:val="28"/>
+          <w:u w:val="single"/>
+        </w:rPr>
+        <w:t xml:space="preserve"> -</w:t>
       </w:r>
       <w:r>
         <w:rPr>
@@ -960,7 +992,23 @@
           <w:sz w:val="28"/>
           <w:u w:val="single"/>
         </w:rPr>
-        <w:t>eset commit -- this will not make change anything in the present working directory</w:t>
+        <w:t>eset commit</w:t>
+      </w:r>
+      <w:r>
+        <w:rPr>
+          <w:b/>
+          <w:sz w:val="28"/>
+          <w:u w:val="single"/>
+        </w:rPr>
+        <w:t>:</w:t>
+      </w:r>
+      <w:r>
+        <w:rPr>
+          <w:b/>
+          <w:sz w:val="28"/>
+          <w:u w:val="single"/>
+        </w:rPr>
+        <w:t xml:space="preserve"> -- this will not make change anything in the present working directory</w:t>
       </w:r>
     </w:p>
     <w:p>
@@ -990,432 +1038,2723 @@
           <w:sz w:val="28"/>
         </w:rPr>
       </w:pPr>
+    </w:p>
+    <w:p>
+      <w:pPr>
+        <w:rPr>
+          <w:b/>
+          <w:sz w:val="28"/>
+          <w:u w:val="single"/>
+        </w:rPr>
+      </w:pPr>
+      <w:r>
+        <w:rPr>
+          <w:b/>
+          <w:sz w:val="28"/>
+          <w:u w:val="single"/>
+        </w:rPr>
+        <w:t>T</w:t>
+      </w:r>
+      <w:r>
+        <w:rPr>
+          <w:b/>
+          <w:sz w:val="28"/>
+          <w:u w:val="single"/>
+        </w:rPr>
+        <w:t>his will make a change in the commits (permanent deletes changes)</w:t>
+      </w:r>
+    </w:p>
+    <w:p>
+      <w:pPr>
+        <w:rPr>
+          <w:sz w:val="28"/>
+        </w:rPr>
+      </w:pPr>
+      <w:r>
+        <w:rPr>
+          <w:sz w:val="28"/>
+        </w:rPr>
+        <w:t xml:space="preserve">git reset </w:t>
+      </w:r>
+      <w:proofErr w:type="spellStart"/>
+      <w:r>
+        <w:rPr>
+          <w:sz w:val="28"/>
+        </w:rPr>
+        <w:t>log</w:t>
+      </w:r>
+      <w:r>
+        <w:rPr>
+          <w:sz w:val="28"/>
+        </w:rPr>
+        <w:t>ID</w:t>
+      </w:r>
+      <w:proofErr w:type="spellEnd"/>
+      <w:r>
+        <w:rPr>
+          <w:sz w:val="28"/>
+        </w:rPr>
+        <w:t xml:space="preserve"> --hard</w:t>
+      </w:r>
+    </w:p>
+    <w:p>
+      <w:pPr>
+        <w:rPr>
+          <w:sz w:val="24"/>
+        </w:rPr>
+      </w:pPr>
+    </w:p>
+    <w:p>
+      <w:pPr>
+        <w:rPr>
+          <w:sz w:val="24"/>
+        </w:rPr>
+      </w:pPr>
+    </w:p>
+    <w:p>
+      <w:pPr>
+        <w:rPr>
+          <w:b/>
+          <w:sz w:val="28"/>
+          <w:u w:val="single"/>
+        </w:rPr>
+      </w:pPr>
+      <w:r>
+        <w:rPr>
+          <w:b/>
+          <w:sz w:val="28"/>
+          <w:u w:val="single"/>
+        </w:rPr>
+        <w:lastRenderedPageBreak/>
+        <w:t>Make new branch:</w:t>
+      </w:r>
+    </w:p>
+    <w:p>
+      <w:pPr>
+        <w:rPr>
+          <w:sz w:val="28"/>
+        </w:rPr>
+      </w:pPr>
+      <w:r>
+        <w:rPr>
+          <w:sz w:val="28"/>
+        </w:rPr>
+        <w:t>git branch feature-1 (at last we use branch name)</w:t>
+      </w:r>
+    </w:p>
+    <w:p>
+      <w:pPr>
+        <w:rPr>
+          <w:sz w:val="24"/>
+        </w:rPr>
+      </w:pPr>
+    </w:p>
+    <w:p>
+      <w:pPr>
+        <w:rPr>
+          <w:b/>
+          <w:sz w:val="28"/>
+          <w:u w:val="single"/>
+        </w:rPr>
+      </w:pPr>
+      <w:r>
+        <w:rPr>
+          <w:b/>
+          <w:sz w:val="28"/>
+          <w:u w:val="single"/>
+        </w:rPr>
+        <w:t>M</w:t>
+      </w:r>
+      <w:r>
+        <w:rPr>
+          <w:b/>
+          <w:sz w:val="28"/>
+          <w:u w:val="single"/>
+        </w:rPr>
+        <w:t>aking a new branch and go directly into it</w:t>
+      </w:r>
+      <w:r>
+        <w:rPr>
+          <w:b/>
+          <w:sz w:val="28"/>
+          <w:u w:val="single"/>
+        </w:rPr>
+        <w:t>:</w:t>
+      </w:r>
+    </w:p>
+    <w:p>
+      <w:pPr>
+        <w:rPr>
+          <w:sz w:val="28"/>
+        </w:rPr>
+      </w:pPr>
+      <w:r>
+        <w:rPr>
+          <w:sz w:val="28"/>
+        </w:rPr>
+        <w:t xml:space="preserve">git checkout -b </w:t>
+      </w:r>
+      <w:r>
+        <w:rPr>
+          <w:sz w:val="28"/>
+        </w:rPr>
+        <w:t>feature-1</w:t>
+      </w:r>
+      <w:r>
+        <w:rPr>
+          <w:sz w:val="28"/>
+        </w:rPr>
+        <w:t xml:space="preserve"> (at last use the branch</w:t>
+      </w:r>
+      <w:r>
+        <w:rPr>
+          <w:sz w:val="28"/>
+        </w:rPr>
+        <w:t xml:space="preserve"> </w:t>
+      </w:r>
+      <w:r>
+        <w:rPr>
+          <w:sz w:val="28"/>
+        </w:rPr>
+        <w:t>name)</w:t>
+      </w:r>
+    </w:p>
+    <w:p>
+      <w:pPr>
+        <w:rPr>
+          <w:sz w:val="24"/>
+        </w:rPr>
+      </w:pPr>
+    </w:p>
+    <w:p>
+      <w:pPr>
+        <w:rPr>
+          <w:b/>
+          <w:sz w:val="28"/>
+          <w:u w:val="single"/>
+        </w:rPr>
+      </w:pPr>
+      <w:r>
+        <w:rPr>
+          <w:b/>
+          <w:sz w:val="28"/>
+          <w:u w:val="single"/>
+        </w:rPr>
+        <w:t>Check available branch in repo:</w:t>
+      </w:r>
+    </w:p>
+    <w:p>
+      <w:pPr>
+        <w:rPr>
+          <w:sz w:val="28"/>
+        </w:rPr>
+      </w:pPr>
+      <w:r>
+        <w:rPr>
+          <w:sz w:val="28"/>
+        </w:rPr>
+        <w:t>git branch -a</w:t>
+      </w:r>
+    </w:p>
+    <w:p>
+      <w:pPr>
+        <w:rPr>
+          <w:sz w:val="24"/>
+        </w:rPr>
+      </w:pPr>
+    </w:p>
+    <w:p>
+      <w:pPr>
+        <w:rPr>
+          <w:b/>
+          <w:sz w:val="28"/>
+          <w:u w:val="single"/>
+        </w:rPr>
+      </w:pPr>
+      <w:r>
+        <w:rPr>
+          <w:b/>
+          <w:sz w:val="28"/>
+          <w:u w:val="single"/>
+        </w:rPr>
+        <w:t>T</w:t>
+      </w:r>
+      <w:r>
+        <w:rPr>
+          <w:b/>
+          <w:sz w:val="28"/>
+          <w:u w:val="single"/>
+        </w:rPr>
+        <w:t>o go to particular branch</w:t>
+      </w:r>
+      <w:r>
+        <w:rPr>
+          <w:b/>
+          <w:sz w:val="28"/>
+          <w:u w:val="single"/>
+        </w:rPr>
+        <w:t>:</w:t>
+      </w:r>
+      <w:r>
+        <w:rPr>
+          <w:b/>
+          <w:sz w:val="28"/>
+          <w:u w:val="single"/>
+        </w:rPr>
+        <w:t xml:space="preserve"> </w:t>
+      </w:r>
+    </w:p>
+    <w:p>
+      <w:pPr>
+        <w:rPr>
+          <w:sz w:val="28"/>
+        </w:rPr>
+      </w:pPr>
+      <w:r>
+        <w:rPr>
+          <w:sz w:val="28"/>
+        </w:rPr>
+        <w:t>git checkout feature-1 (at last we use branch name)</w:t>
+      </w:r>
+    </w:p>
+    <w:p>
+      <w:pPr>
+        <w:rPr>
+          <w:sz w:val="28"/>
+        </w:rPr>
+      </w:pPr>
+    </w:p>
+    <w:p>
+      <w:pPr>
+        <w:jc w:val="both"/>
+        <w:rPr>
+          <w:sz w:val="28"/>
+        </w:rPr>
+      </w:pPr>
+      <w:r>
+        <w:rPr>
+          <w:b/>
+          <w:sz w:val="28"/>
+          <w:u w:val="single"/>
+        </w:rPr>
+        <w:t>Note:</w:t>
+      </w:r>
+      <w:r>
+        <w:rPr>
+          <w:sz w:val="28"/>
+        </w:rPr>
+        <w:t xml:space="preserve"> </w:t>
+      </w:r>
+      <w:r>
+        <w:rPr>
+          <w:sz w:val="28"/>
+        </w:rPr>
+        <w:t>In branch you can make changes in the project by not modifying the master branch</w:t>
+      </w:r>
+      <w:r>
+        <w:rPr>
+          <w:sz w:val="28"/>
+        </w:rPr>
+        <w:t>,</w:t>
+      </w:r>
+      <w:r>
+        <w:rPr>
+          <w:sz w:val="28"/>
+        </w:rPr>
+        <w:t xml:space="preserve"> So the changes made to other branch will not be appear to the master branch</w:t>
+      </w:r>
+      <w:r>
+        <w:rPr>
+          <w:sz w:val="28"/>
+        </w:rPr>
+        <w:t>.</w:t>
+      </w:r>
+    </w:p>
+    <w:p>
+      <w:pPr>
+        <w:rPr>
+          <w:sz w:val="24"/>
+        </w:rPr>
+      </w:pPr>
+    </w:p>
+    <w:p>
+      <w:pPr>
+        <w:rPr>
+          <w:b/>
+          <w:sz w:val="28"/>
+          <w:u w:val="single"/>
+        </w:rPr>
+      </w:pPr>
+      <w:r>
+        <w:rPr>
+          <w:b/>
+          <w:sz w:val="28"/>
+          <w:u w:val="single"/>
+        </w:rPr>
+        <w:t>D</w:t>
+      </w:r>
+      <w:r>
+        <w:rPr>
+          <w:b/>
+          <w:sz w:val="28"/>
+          <w:u w:val="single"/>
+        </w:rPr>
+        <w:t>elete a branch (if not merged)</w:t>
+      </w:r>
+      <w:r>
+        <w:rPr>
+          <w:b/>
+          <w:sz w:val="28"/>
+          <w:u w:val="single"/>
+        </w:rPr>
+        <w:t>:</w:t>
+      </w:r>
+    </w:p>
+    <w:p>
+      <w:pPr>
+        <w:rPr>
+          <w:sz w:val="28"/>
+        </w:rPr>
+      </w:pPr>
+      <w:r>
+        <w:rPr>
+          <w:sz w:val="28"/>
+        </w:rPr>
+        <w:t xml:space="preserve">git branch -D </w:t>
+      </w:r>
+      <w:r>
+        <w:rPr>
+          <w:sz w:val="28"/>
+        </w:rPr>
+        <w:t>feature-1</w:t>
+      </w:r>
+      <w:r>
+        <w:rPr>
+          <w:sz w:val="28"/>
+        </w:rPr>
+        <w:t xml:space="preserve"> (at last use the branch</w:t>
+      </w:r>
+      <w:r>
+        <w:rPr>
+          <w:sz w:val="28"/>
+        </w:rPr>
+        <w:t xml:space="preserve"> </w:t>
+      </w:r>
+      <w:r>
+        <w:rPr>
+          <w:sz w:val="28"/>
+        </w:rPr>
+        <w:t>name)</w:t>
+      </w:r>
+    </w:p>
+    <w:p>
+      <w:pPr>
+        <w:rPr>
+          <w:sz w:val="24"/>
+        </w:rPr>
+      </w:pPr>
+    </w:p>
+    <w:p>
+      <w:pPr>
+        <w:rPr>
+          <w:b/>
+          <w:sz w:val="28"/>
+          <w:u w:val="single"/>
+        </w:rPr>
+      </w:pPr>
+      <w:r>
+        <w:rPr>
+          <w:b/>
+          <w:sz w:val="28"/>
+          <w:u w:val="single"/>
+        </w:rPr>
+        <w:t>M</w:t>
+      </w:r>
+      <w:r>
+        <w:rPr>
+          <w:b/>
+          <w:sz w:val="28"/>
+          <w:u w:val="single"/>
+        </w:rPr>
+        <w:t>erging 2 branch into master branch</w:t>
+      </w:r>
+      <w:r>
+        <w:rPr>
+          <w:b/>
+          <w:sz w:val="28"/>
+          <w:u w:val="single"/>
+        </w:rPr>
+        <w:t>:</w:t>
+      </w:r>
+    </w:p>
+    <w:p>
+      <w:pPr>
+        <w:jc w:val="both"/>
+        <w:rPr>
+          <w:sz w:val="28"/>
+        </w:rPr>
+      </w:pPr>
+      <w:r>
+        <w:rPr>
+          <w:sz w:val="28"/>
+          <w:u w:val="single"/>
+        </w:rPr>
+        <w:t xml:space="preserve">Note: </w:t>
+      </w:r>
+      <w:r>
+        <w:rPr>
+          <w:sz w:val="28"/>
+        </w:rPr>
+        <w:t xml:space="preserve">If you want to merge below branches in the main, you have to be in the main branch </w:t>
+      </w:r>
+      <w:r>
+        <w:rPr>
+          <w:sz w:val="28"/>
+        </w:rPr>
+        <w:t>and then write below commands this will merge both branch in the main branch.</w:t>
+      </w:r>
+    </w:p>
+    <w:p>
+      <w:pPr>
+        <w:rPr>
+          <w:sz w:val="28"/>
+        </w:rPr>
+      </w:pPr>
+      <w:r>
+        <w:rPr>
+          <w:sz w:val="28"/>
+        </w:rPr>
+        <w:t>git merge feature-a</w:t>
+      </w:r>
+    </w:p>
+    <w:p>
+      <w:pPr>
+        <w:rPr>
+          <w:sz w:val="28"/>
+        </w:rPr>
+      </w:pPr>
+      <w:r>
+        <w:rPr>
+          <w:sz w:val="28"/>
+        </w:rPr>
+        <w:t>git merge feature-b</w:t>
+      </w:r>
+    </w:p>
+    <w:p>
+      <w:pPr>
+        <w:rPr>
+          <w:sz w:val="24"/>
+        </w:rPr>
+      </w:pPr>
+    </w:p>
+    <w:p>
+      <w:pPr>
+        <w:rPr>
+          <w:sz w:val="24"/>
+        </w:rPr>
+      </w:pPr>
+    </w:p>
+    <w:p>
+      <w:pPr>
+        <w:rPr>
+          <w:sz w:val="24"/>
+        </w:rPr>
+      </w:pPr>
+    </w:p>
+    <w:p>
+      <w:pPr>
+        <w:jc w:val="center"/>
+        <w:rPr>
+          <w:b/>
+          <w:sz w:val="28"/>
+          <w:u w:val="single"/>
+        </w:rPr>
+      </w:pPr>
+      <w:r>
+        <w:rPr>
+          <w:b/>
+          <w:sz w:val="28"/>
+          <w:u w:val="single"/>
+        </w:rPr>
+        <w:lastRenderedPageBreak/>
+        <w:t>GitHub</w:t>
+      </w:r>
+    </w:p>
+    <w:p>
+      <w:pPr>
+        <w:rPr>
+          <w:b/>
+          <w:sz w:val="28"/>
+          <w:u w:val="single"/>
+        </w:rPr>
+      </w:pPr>
+      <w:r>
+        <w:rPr>
+          <w:b/>
+          <w:sz w:val="28"/>
+          <w:u w:val="single"/>
+        </w:rPr>
+        <w:t>2 ways to create a repo:</w:t>
+      </w:r>
+    </w:p>
+    <w:p>
+      <w:pPr>
+        <w:jc w:val="both"/>
+        <w:rPr>
+          <w:b/>
+          <w:sz w:val="28"/>
+        </w:rPr>
+      </w:pPr>
+      <w:r>
+        <w:rPr>
+          <w:b/>
+          <w:sz w:val="28"/>
+        </w:rPr>
+        <w:t>(</w:t>
+      </w:r>
+      <w:r>
+        <w:rPr>
+          <w:b/>
+          <w:sz w:val="28"/>
+        </w:rPr>
+        <w:t>1) if the project/code is locally available we upload it to GitHub with following steps:</w:t>
+      </w:r>
+    </w:p>
+    <w:p>
+      <w:pPr>
+        <w:rPr>
+          <w:sz w:val="28"/>
+        </w:rPr>
+      </w:pPr>
+      <w:r>
+        <w:rPr>
+          <w:sz w:val="28"/>
+        </w:rPr>
+        <w:t>On GitHub</w:t>
+      </w:r>
+    </w:p>
+    <w:p>
+      <w:pPr>
+        <w:rPr>
+          <w:sz w:val="28"/>
+        </w:rPr>
+      </w:pPr>
+      <w:r>
+        <w:rPr>
+          <w:sz w:val="28"/>
+        </w:rPr>
+        <w:t>create a new repo, fill required fields on GitHub</w:t>
+      </w:r>
+    </w:p>
+    <w:p>
+      <w:pPr>
+        <w:rPr>
+          <w:sz w:val="28"/>
+        </w:rPr>
+      </w:pPr>
+      <w:r>
+        <w:rPr>
+          <w:sz w:val="28"/>
+        </w:rPr>
+        <w:t xml:space="preserve">copy the repo link and in the </w:t>
+      </w:r>
+      <w:r>
+        <w:rPr>
+          <w:sz w:val="28"/>
+        </w:rPr>
+        <w:t>git bash type</w:t>
+      </w:r>
+    </w:p>
+    <w:p>
+      <w:pPr>
+        <w:rPr>
+          <w:sz w:val="28"/>
+        </w:rPr>
+      </w:pPr>
+      <w:r>
+        <w:rPr>
+          <w:sz w:val="28"/>
+        </w:rPr>
+        <w:t xml:space="preserve">git push link master </w:t>
+      </w:r>
+    </w:p>
+    <w:p>
+      <w:pPr>
+        <w:rPr>
+          <w:sz w:val="28"/>
+        </w:rPr>
+      </w:pPr>
+      <w:r>
+        <w:rPr>
+          <w:sz w:val="28"/>
+        </w:rPr>
+        <w:t>(here paste the link and mention in which branch you want to add)</w:t>
+      </w:r>
+    </w:p>
+    <w:p>
+      <w:pPr>
+        <w:rPr>
+          <w:sz w:val="24"/>
+        </w:rPr>
+      </w:pPr>
+    </w:p>
+    <w:p>
+      <w:pPr>
+        <w:rPr>
+          <w:sz w:val="28"/>
+        </w:rPr>
+      </w:pPr>
+      <w:r>
+        <w:rPr>
+          <w:sz w:val="28"/>
+        </w:rPr>
+        <w:t xml:space="preserve">by </w:t>
+      </w:r>
+      <w:r>
+        <w:rPr>
+          <w:sz w:val="28"/>
+        </w:rPr>
+        <w:t xml:space="preserve">a </w:t>
+      </w:r>
+      <w:r>
+        <w:rPr>
+          <w:sz w:val="28"/>
+        </w:rPr>
+        <w:t xml:space="preserve">default GitHub has a </w:t>
+      </w:r>
+      <w:r>
+        <w:rPr>
+          <w:b/>
+          <w:sz w:val="28"/>
+        </w:rPr>
+        <w:t>main</w:t>
+      </w:r>
+      <w:r>
+        <w:rPr>
+          <w:sz w:val="28"/>
+        </w:rPr>
+        <w:t xml:space="preserve"> branch.</w:t>
+      </w:r>
+    </w:p>
+    <w:p>
+      <w:pPr>
+        <w:rPr>
+          <w:sz w:val="28"/>
+        </w:rPr>
+      </w:pPr>
+      <w:r>
+        <w:rPr>
+          <w:b/>
+          <w:sz w:val="28"/>
+          <w:u w:val="single"/>
+        </w:rPr>
+        <w:t>Note:</w:t>
+      </w:r>
+      <w:r>
+        <w:rPr>
+          <w:sz w:val="28"/>
+        </w:rPr>
+        <w:t xml:space="preserve"> </w:t>
+      </w:r>
+      <w:r>
+        <w:rPr>
+          <w:sz w:val="28"/>
+        </w:rPr>
+        <w:t>now if we change something in the code and th</w:t>
+      </w:r>
+      <w:r>
+        <w:rPr>
+          <w:sz w:val="28"/>
+        </w:rPr>
+        <w:t>e</w:t>
+      </w:r>
+      <w:r>
+        <w:rPr>
+          <w:sz w:val="28"/>
+        </w:rPr>
+        <w:t>n want to upload that code we can simply use the above command after commit the file</w:t>
+      </w:r>
+    </w:p>
+    <w:p>
+      <w:pPr>
+        <w:rPr>
+          <w:sz w:val="28"/>
+        </w:rPr>
+      </w:pPr>
+      <w:r>
+        <w:rPr>
+          <w:sz w:val="28"/>
+        </w:rPr>
+        <w:t>git push link master</w:t>
+      </w:r>
+    </w:p>
+    <w:p>
+      <w:pPr>
+        <w:rPr>
+          <w:sz w:val="24"/>
+        </w:rPr>
+      </w:pPr>
+    </w:p>
+    <w:p>
+      <w:pPr>
+        <w:rPr>
+          <w:sz w:val="28"/>
+        </w:rPr>
+      </w:pPr>
+      <w:r>
+        <w:rPr>
+          <w:sz w:val="28"/>
+        </w:rPr>
+        <w:t>but if</w:t>
+      </w:r>
+      <w:r>
+        <w:rPr>
+          <w:sz w:val="28"/>
+        </w:rPr>
+        <w:t xml:space="preserve"> you</w:t>
+      </w:r>
+      <w:r>
+        <w:rPr>
+          <w:sz w:val="28"/>
+        </w:rPr>
+        <w:t xml:space="preserve"> don't want to use the whole link than we can simply make an alias name for the link.</w:t>
+      </w:r>
+    </w:p>
+    <w:p>
+      <w:pPr>
+        <w:rPr>
+          <w:sz w:val="28"/>
+        </w:rPr>
+      </w:pPr>
+      <w:r>
+        <w:rPr>
+          <w:sz w:val="28"/>
+        </w:rPr>
+        <w:t xml:space="preserve">git remote add </w:t>
+      </w:r>
+      <w:proofErr w:type="spellStart"/>
+      <w:r>
+        <w:rPr>
+          <w:sz w:val="28"/>
+        </w:rPr>
+        <w:t>alias_name</w:t>
+      </w:r>
+      <w:proofErr w:type="spellEnd"/>
+      <w:r>
+        <w:rPr>
+          <w:sz w:val="28"/>
+        </w:rPr>
+        <w:t xml:space="preserve"> link (here alias name can be anything)</w:t>
+      </w:r>
+    </w:p>
+    <w:p>
+      <w:pPr>
+        <w:rPr>
+          <w:sz w:val="24"/>
+        </w:rPr>
+      </w:pPr>
+    </w:p>
+    <w:p>
+      <w:pPr>
+        <w:rPr>
+          <w:sz w:val="28"/>
+        </w:rPr>
+      </w:pPr>
+      <w:r>
+        <w:rPr>
+          <w:sz w:val="28"/>
+        </w:rPr>
+        <w:t>than with the same command using alias we can push that code in the repo</w:t>
+      </w:r>
+    </w:p>
+    <w:p>
+      <w:pPr>
+        <w:rPr>
+          <w:sz w:val="28"/>
+        </w:rPr>
+      </w:pPr>
+      <w:r>
+        <w:rPr>
+          <w:sz w:val="28"/>
+        </w:rPr>
+        <w:t xml:space="preserve">git push </w:t>
+      </w:r>
+      <w:proofErr w:type="spellStart"/>
+      <w:r>
+        <w:rPr>
+          <w:sz w:val="28"/>
+        </w:rPr>
+        <w:t>alias_name</w:t>
+      </w:r>
+      <w:proofErr w:type="spellEnd"/>
+      <w:r>
+        <w:rPr>
+          <w:sz w:val="28"/>
+        </w:rPr>
+        <w:t xml:space="preserve"> </w:t>
+      </w:r>
+      <w:proofErr w:type="spellStart"/>
+      <w:r>
+        <w:rPr>
+          <w:sz w:val="28"/>
+        </w:rPr>
+        <w:t>branch_name</w:t>
+      </w:r>
+      <w:proofErr w:type="spellEnd"/>
+      <w:r>
+        <w:rPr>
+          <w:sz w:val="28"/>
+        </w:rPr>
+        <w:t xml:space="preserve"> (alias - origin, branch - master)</w:t>
+      </w:r>
+    </w:p>
+    <w:p>
+      <w:pPr>
+        <w:rPr>
+          <w:sz w:val="24"/>
+        </w:rPr>
+      </w:pPr>
+    </w:p>
+    <w:p>
+      <w:pPr>
+        <w:rPr>
+          <w:b/>
+          <w:sz w:val="28"/>
+          <w:u w:val="single"/>
+        </w:rPr>
+      </w:pPr>
+      <w:r>
+        <w:rPr>
+          <w:b/>
+          <w:sz w:val="28"/>
+          <w:u w:val="single"/>
+        </w:rPr>
+        <w:t>(</w:t>
+      </w:r>
+      <w:r>
+        <w:rPr>
+          <w:b/>
+          <w:sz w:val="28"/>
+          <w:u w:val="single"/>
+        </w:rPr>
+        <w:t xml:space="preserve">2) </w:t>
+      </w:r>
+      <w:proofErr w:type="spellStart"/>
+      <w:r>
+        <w:rPr>
+          <w:b/>
+          <w:sz w:val="28"/>
+          <w:u w:val="single"/>
+        </w:rPr>
+        <w:t>Clonnig</w:t>
+      </w:r>
+      <w:proofErr w:type="spellEnd"/>
+      <w:r>
+        <w:rPr>
+          <w:b/>
+          <w:sz w:val="28"/>
+          <w:u w:val="single"/>
+        </w:rPr>
+        <w:t xml:space="preserve"> of remote repo from GitHub:</w:t>
+      </w:r>
+    </w:p>
+    <w:p>
+      <w:pPr>
+        <w:rPr>
+          <w:sz w:val="28"/>
+        </w:rPr>
+      </w:pPr>
+      <w:r>
+        <w:rPr>
+          <w:sz w:val="28"/>
+        </w:rPr>
+        <w:t>if we don't have any local projects/code we simply create a repo in GitHub</w:t>
+      </w:r>
+    </w:p>
+    <w:p>
+      <w:pPr>
+        <w:rPr>
+          <w:sz w:val="28"/>
+        </w:rPr>
+      </w:pPr>
+      <w:r>
+        <w:rPr>
+          <w:sz w:val="28"/>
+        </w:rPr>
+        <w:t>On GitHub</w:t>
+      </w:r>
+    </w:p>
+    <w:p>
+      <w:pPr>
+        <w:rPr>
+          <w:sz w:val="28"/>
+        </w:rPr>
+      </w:pPr>
+      <w:r>
+        <w:rPr>
+          <w:sz w:val="28"/>
+        </w:rPr>
+        <w:t>create a new repo, fill required fields on GitHub</w:t>
+      </w:r>
+    </w:p>
+    <w:p>
+      <w:pPr>
+        <w:rPr>
+          <w:sz w:val="28"/>
+        </w:rPr>
+      </w:pPr>
+      <w:r>
+        <w:rPr>
+          <w:sz w:val="28"/>
+        </w:rPr>
+        <w:t xml:space="preserve">by </w:t>
+      </w:r>
+      <w:proofErr w:type="spellStart"/>
+      <w:r>
+        <w:rPr>
+          <w:sz w:val="28"/>
+        </w:rPr>
+        <w:t>deafault</w:t>
+      </w:r>
+      <w:proofErr w:type="spellEnd"/>
+      <w:r>
+        <w:rPr>
+          <w:sz w:val="28"/>
+        </w:rPr>
+        <w:t xml:space="preserve"> main will be </w:t>
+      </w:r>
+      <w:proofErr w:type="spellStart"/>
+      <w:r>
+        <w:rPr>
+          <w:sz w:val="28"/>
+        </w:rPr>
+        <w:t>deafault</w:t>
+      </w:r>
+      <w:proofErr w:type="spellEnd"/>
+      <w:r>
+        <w:rPr>
+          <w:sz w:val="28"/>
+        </w:rPr>
+        <w:t xml:space="preserve"> branch</w:t>
+      </w:r>
+    </w:p>
+    <w:p>
+      <w:pPr>
+        <w:rPr>
+          <w:sz w:val="28"/>
+        </w:rPr>
+      </w:pPr>
+      <w:r>
+        <w:rPr>
+          <w:sz w:val="28"/>
+        </w:rPr>
+        <w:t xml:space="preserve">copy the repo link and type in git </w:t>
+      </w:r>
+      <w:r>
+        <w:rPr>
+          <w:sz w:val="28"/>
+        </w:rPr>
+        <w:t>bash</w:t>
+      </w:r>
+      <w:r>
+        <w:rPr>
+          <w:sz w:val="28"/>
+        </w:rPr>
+        <w:t xml:space="preserve"> </w:t>
+      </w:r>
+    </w:p>
+    <w:p>
+      <w:pPr>
+        <w:rPr>
+          <w:sz w:val="28"/>
+        </w:rPr>
+      </w:pPr>
+      <w:r>
+        <w:rPr>
+          <w:sz w:val="28"/>
+        </w:rPr>
+        <w:lastRenderedPageBreak/>
+        <w:t>come to parent directory</w:t>
+      </w:r>
+    </w:p>
+    <w:p>
+      <w:pPr>
+        <w:rPr>
+          <w:sz w:val="28"/>
+        </w:rPr>
+      </w:pPr>
+      <w:r>
+        <w:rPr>
+          <w:sz w:val="28"/>
+        </w:rPr>
+        <w:t>cd</w:t>
+      </w:r>
+      <w:proofErr w:type="gramStart"/>
+      <w:r>
+        <w:rPr>
+          <w:sz w:val="28"/>
+        </w:rPr>
+        <w:t xml:space="preserve"> ..</w:t>
+      </w:r>
+      <w:proofErr w:type="gramEnd"/>
+    </w:p>
+    <w:p>
+      <w:pPr>
+        <w:rPr>
+          <w:sz w:val="24"/>
+        </w:rPr>
+      </w:pPr>
+    </w:p>
+    <w:p>
+      <w:pPr>
+        <w:rPr>
+          <w:sz w:val="28"/>
+        </w:rPr>
+      </w:pPr>
+      <w:r>
+        <w:rPr>
+          <w:sz w:val="28"/>
+        </w:rPr>
+        <w:t>this will clone the whole repo in the local machine with the directory</w:t>
+      </w:r>
+    </w:p>
+    <w:p>
+      <w:pPr>
+        <w:rPr>
+          <w:sz w:val="28"/>
+        </w:rPr>
+      </w:pPr>
+      <w:r>
+        <w:rPr>
+          <w:sz w:val="28"/>
+        </w:rPr>
+        <w:t>git clone link</w:t>
+      </w:r>
+    </w:p>
+    <w:p>
+      <w:pPr>
+        <w:rPr>
+          <w:sz w:val="24"/>
+        </w:rPr>
+      </w:pPr>
+    </w:p>
+    <w:p>
+      <w:pPr>
+        <w:rPr>
+          <w:sz w:val="28"/>
+        </w:rPr>
+      </w:pPr>
+      <w:r>
+        <w:rPr>
+          <w:sz w:val="28"/>
+        </w:rPr>
+        <w:t>go to that directory</w:t>
+      </w:r>
+    </w:p>
+    <w:p>
+      <w:pPr>
+        <w:rPr>
+          <w:sz w:val="28"/>
+        </w:rPr>
+      </w:pPr>
+      <w:r>
+        <w:rPr>
+          <w:sz w:val="28"/>
+        </w:rPr>
+        <w:t>cd portfolio</w:t>
+      </w:r>
+    </w:p>
+    <w:p>
+      <w:pPr>
+        <w:rPr>
+          <w:sz w:val="24"/>
+        </w:rPr>
+      </w:pPr>
+    </w:p>
+    <w:p>
+      <w:pPr>
+        <w:rPr>
+          <w:sz w:val="28"/>
+        </w:rPr>
+      </w:pPr>
+      <w:r>
+        <w:rPr>
+          <w:sz w:val="28"/>
+        </w:rPr>
+        <w:t>now make some changes in the portfolio like add files etc.</w:t>
+      </w:r>
+    </w:p>
+    <w:p>
+      <w:pPr>
+        <w:rPr>
+          <w:sz w:val="28"/>
+        </w:rPr>
+      </w:pPr>
+      <w:r>
+        <w:rPr>
+          <w:sz w:val="28"/>
+        </w:rPr>
+        <w:t>touch index.html</w:t>
+      </w:r>
+    </w:p>
+    <w:p>
+      <w:pPr>
+        <w:rPr>
+          <w:sz w:val="24"/>
+        </w:rPr>
+      </w:pPr>
+    </w:p>
+    <w:p>
+      <w:pPr>
+        <w:rPr>
+          <w:sz w:val="28"/>
+        </w:rPr>
+      </w:pPr>
+      <w:r>
+        <w:rPr>
+          <w:sz w:val="28"/>
+        </w:rPr>
+        <w:t>add the file to staging area &amp; commit the changes</w:t>
+      </w:r>
+    </w:p>
+    <w:p>
+      <w:pPr>
+        <w:rPr>
+          <w:sz w:val="28"/>
+        </w:rPr>
+      </w:pPr>
+      <w:r>
+        <w:rPr>
+          <w:sz w:val="28"/>
+        </w:rPr>
+        <w:t xml:space="preserve">git </w:t>
+      </w:r>
+      <w:proofErr w:type="gramStart"/>
+      <w:r>
+        <w:rPr>
+          <w:sz w:val="28"/>
+        </w:rPr>
+        <w:t>add .</w:t>
+      </w:r>
+      <w:proofErr w:type="gramEnd"/>
+    </w:p>
+    <w:p>
+      <w:pPr>
+        <w:rPr>
+          <w:sz w:val="28"/>
+        </w:rPr>
+      </w:pPr>
+      <w:r>
+        <w:rPr>
+          <w:sz w:val="28"/>
+        </w:rPr>
+        <w:t>git commit -m "added index file"</w:t>
+      </w:r>
+    </w:p>
+    <w:p>
+      <w:pPr>
+        <w:rPr>
+          <w:sz w:val="24"/>
+        </w:rPr>
+      </w:pPr>
+    </w:p>
+    <w:p>
+      <w:pPr>
+        <w:rPr>
+          <w:sz w:val="28"/>
+        </w:rPr>
+      </w:pPr>
+      <w:r>
+        <w:rPr>
+          <w:sz w:val="28"/>
+        </w:rPr>
+        <w:t>u</w:t>
+      </w:r>
+      <w:r>
+        <w:rPr>
+          <w:sz w:val="28"/>
+        </w:rPr>
+        <w:t>pload that on the GitHub</w:t>
+      </w:r>
+      <w:r>
+        <w:rPr>
+          <w:sz w:val="28"/>
+        </w:rPr>
+        <w:t>,</w:t>
+      </w:r>
+    </w:p>
+    <w:p>
+      <w:pPr>
+        <w:rPr>
+          <w:sz w:val="28"/>
+        </w:rPr>
+      </w:pPr>
+      <w:r>
+        <w:rPr>
+          <w:sz w:val="28"/>
+        </w:rPr>
+        <w:t xml:space="preserve">now here the repo has already </w:t>
+      </w:r>
+      <w:proofErr w:type="gramStart"/>
+      <w:r>
+        <w:rPr>
+          <w:sz w:val="28"/>
+        </w:rPr>
+        <w:t>has</w:t>
+      </w:r>
+      <w:proofErr w:type="gramEnd"/>
+      <w:r>
+        <w:rPr>
+          <w:sz w:val="28"/>
+        </w:rPr>
+        <w:t xml:space="preserve"> alias name so we don't require to specify any </w:t>
+      </w:r>
+      <w:proofErr w:type="spellStart"/>
+      <w:r>
+        <w:rPr>
+          <w:sz w:val="28"/>
+        </w:rPr>
+        <w:t>alias_name</w:t>
+      </w:r>
+      <w:proofErr w:type="spellEnd"/>
+      <w:r>
+        <w:rPr>
+          <w:sz w:val="28"/>
+        </w:rPr>
+        <w:t xml:space="preserve"> for the repo</w:t>
+      </w:r>
+      <w:r>
+        <w:rPr>
+          <w:sz w:val="28"/>
+        </w:rPr>
+        <w:t xml:space="preserve"> </w:t>
+      </w:r>
+      <w:r>
+        <w:rPr>
+          <w:sz w:val="28"/>
+        </w:rPr>
+        <w:t xml:space="preserve">below command give the </w:t>
+      </w:r>
+      <w:proofErr w:type="spellStart"/>
+      <w:r>
+        <w:rPr>
+          <w:sz w:val="28"/>
+        </w:rPr>
+        <w:t>alias</w:t>
+      </w:r>
+      <w:proofErr w:type="spellEnd"/>
+      <w:r>
+        <w:rPr>
+          <w:sz w:val="28"/>
+        </w:rPr>
+        <w:t xml:space="preserve"> name for the repo for push and fetch</w:t>
+      </w:r>
+    </w:p>
+    <w:p>
+      <w:pPr>
+        <w:rPr>
+          <w:sz w:val="28"/>
+        </w:rPr>
+      </w:pPr>
+      <w:r>
+        <w:rPr>
+          <w:sz w:val="28"/>
+        </w:rPr>
+        <w:t xml:space="preserve">git remote -v </w:t>
+      </w:r>
+    </w:p>
+    <w:p>
+      <w:pPr>
+        <w:rPr>
+          <w:sz w:val="24"/>
+        </w:rPr>
+      </w:pPr>
+    </w:p>
+    <w:p>
+      <w:pPr>
+        <w:rPr>
+          <w:sz w:val="28"/>
+        </w:rPr>
+      </w:pPr>
+      <w:r>
+        <w:rPr>
+          <w:sz w:val="28"/>
+        </w:rPr>
+        <w:t xml:space="preserve">now upload the </w:t>
+      </w:r>
+      <w:proofErr w:type="spellStart"/>
+      <w:r>
+        <w:rPr>
+          <w:sz w:val="28"/>
+        </w:rPr>
+        <w:t>the</w:t>
+      </w:r>
+      <w:proofErr w:type="spellEnd"/>
+      <w:r>
+        <w:rPr>
+          <w:sz w:val="28"/>
+        </w:rPr>
+        <w:t xml:space="preserve"> file on GitHub</w:t>
+      </w:r>
+    </w:p>
+    <w:p>
+      <w:pPr>
+        <w:rPr>
+          <w:sz w:val="28"/>
+        </w:rPr>
+      </w:pPr>
+      <w:r>
+        <w:rPr>
+          <w:sz w:val="28"/>
+        </w:rPr>
+        <w:t xml:space="preserve">git push </w:t>
+      </w:r>
+      <w:proofErr w:type="spellStart"/>
+      <w:r>
+        <w:rPr>
+          <w:sz w:val="28"/>
+        </w:rPr>
+        <w:t>alias_name</w:t>
+      </w:r>
+      <w:proofErr w:type="spellEnd"/>
+      <w:r>
+        <w:rPr>
+          <w:sz w:val="28"/>
+        </w:rPr>
+        <w:t xml:space="preserve"> </w:t>
+      </w:r>
+      <w:proofErr w:type="spellStart"/>
+      <w:r>
+        <w:rPr>
+          <w:sz w:val="28"/>
+        </w:rPr>
+        <w:t>branch_name</w:t>
+      </w:r>
+      <w:proofErr w:type="spellEnd"/>
+    </w:p>
+    <w:p>
+      <w:pPr>
+        <w:rPr>
+          <w:sz w:val="28"/>
+        </w:rPr>
+      </w:pPr>
+      <w:r>
+        <w:rPr>
+          <w:b/>
+          <w:sz w:val="28"/>
+          <w:u w:val="single"/>
+        </w:rPr>
+        <w:t>Ex:</w:t>
+      </w:r>
+      <w:r>
+        <w:rPr>
+          <w:sz w:val="28"/>
+        </w:rPr>
+        <w:t xml:space="preserve"> </w:t>
+      </w:r>
+      <w:r>
+        <w:rPr>
+          <w:sz w:val="28"/>
+        </w:rPr>
+        <w:t>git push origin main</w:t>
+      </w:r>
+    </w:p>
+    <w:p>
+      <w:pPr>
+        <w:rPr>
+          <w:sz w:val="28"/>
+        </w:rPr>
+      </w:pPr>
+      <w:r>
+        <w:rPr>
+          <w:sz w:val="28"/>
+        </w:rPr>
+        <w:t>check the changes on the GitHub now</w:t>
+      </w:r>
+    </w:p>
+    <w:p>
+      <w:pPr>
+        <w:rPr>
+          <w:sz w:val="28"/>
+        </w:rPr>
+      </w:pPr>
+    </w:p>
+    <w:p>
+      <w:pPr>
+        <w:rPr>
+          <w:sz w:val="28"/>
+        </w:rPr>
+      </w:pPr>
+      <w:proofErr w:type="spellStart"/>
+      <w:r>
+        <w:rPr>
+          <w:b/>
+          <w:sz w:val="28"/>
+          <w:u w:val="single"/>
+        </w:rPr>
+        <w:lastRenderedPageBreak/>
+        <w:t>C</w:t>
+      </w:r>
+      <w:r>
+        <w:rPr>
+          <w:b/>
+          <w:sz w:val="28"/>
+          <w:u w:val="single"/>
+        </w:rPr>
+        <w:t>ollabration</w:t>
+      </w:r>
+      <w:proofErr w:type="spellEnd"/>
+      <w:r>
+        <w:rPr>
+          <w:b/>
+          <w:sz w:val="28"/>
+          <w:u w:val="single"/>
+        </w:rPr>
+        <w:t xml:space="preserve"> on GitHub</w:t>
+      </w:r>
+      <w:r>
+        <w:rPr>
+          <w:b/>
+          <w:sz w:val="28"/>
+          <w:u w:val="single"/>
+        </w:rPr>
+        <w:t>:</w:t>
+      </w:r>
+    </w:p>
+    <w:p>
+      <w:pPr>
+        <w:rPr>
+          <w:b/>
+          <w:sz w:val="28"/>
+          <w:u w:val="single"/>
+        </w:rPr>
+      </w:pPr>
+      <w:r>
+        <w:rPr>
+          <w:sz w:val="28"/>
+        </w:rPr>
+        <w:t>using pull we can up-to-date our local repo from the remote repo</w:t>
+      </w:r>
+    </w:p>
+    <w:p>
+      <w:pPr>
+        <w:rPr>
+          <w:sz w:val="28"/>
+        </w:rPr>
+      </w:pPr>
+      <w:r>
+        <w:rPr>
+          <w:sz w:val="28"/>
+        </w:rPr>
+        <w:t xml:space="preserve">git pull </w:t>
+      </w:r>
+      <w:proofErr w:type="spellStart"/>
+      <w:r>
+        <w:rPr>
+          <w:sz w:val="28"/>
+        </w:rPr>
+        <w:t>alias_name</w:t>
+      </w:r>
+      <w:proofErr w:type="spellEnd"/>
+      <w:r>
+        <w:rPr>
+          <w:sz w:val="28"/>
+        </w:rPr>
+        <w:t xml:space="preserve"> </w:t>
+      </w:r>
+      <w:proofErr w:type="spellStart"/>
+      <w:r>
+        <w:rPr>
+          <w:sz w:val="28"/>
+        </w:rPr>
+        <w:t>branch_name</w:t>
+      </w:r>
+      <w:proofErr w:type="spellEnd"/>
+    </w:p>
+    <w:p>
+      <w:pPr>
+        <w:rPr>
+          <w:sz w:val="24"/>
+        </w:rPr>
+      </w:pPr>
+    </w:p>
+    <w:p>
+      <w:pPr>
+        <w:rPr>
+          <w:sz w:val="28"/>
+        </w:rPr>
+      </w:pPr>
+      <w:r>
+        <w:rPr>
+          <w:sz w:val="28"/>
+        </w:rPr>
+        <w:t xml:space="preserve">this will </w:t>
+      </w:r>
+      <w:r>
+        <w:rPr>
+          <w:sz w:val="28"/>
+        </w:rPr>
+        <w:t>fetch</w:t>
+      </w:r>
+      <w:r>
+        <w:rPr>
+          <w:sz w:val="28"/>
+        </w:rPr>
+        <w:t xml:space="preserve"> all the code form the remote repo and merges to our local main/master branch</w:t>
+      </w:r>
+    </w:p>
+    <w:p>
+      <w:pPr>
+        <w:rPr>
+          <w:sz w:val="28"/>
+        </w:rPr>
+      </w:pPr>
+      <w:r>
+        <w:rPr>
+          <w:sz w:val="28"/>
+        </w:rPr>
+        <w:t>git pull origin main</w:t>
+      </w:r>
+    </w:p>
+    <w:p>
+      <w:pPr>
+        <w:rPr>
+          <w:sz w:val="24"/>
+        </w:rPr>
+      </w:pPr>
+    </w:p>
+    <w:p>
+      <w:pPr>
+        <w:rPr>
+          <w:sz w:val="28"/>
+        </w:rPr>
+      </w:pPr>
+      <w:r>
+        <w:rPr>
+          <w:sz w:val="28"/>
+        </w:rPr>
+        <w:t>now all the remote code has installed in the local repo</w:t>
+      </w:r>
+    </w:p>
+    <w:p>
+      <w:pPr>
+        <w:rPr>
+          <w:sz w:val="28"/>
+        </w:rPr>
+      </w:pPr>
+      <w:r>
+        <w:rPr>
+          <w:sz w:val="28"/>
+        </w:rPr>
+        <w:t xml:space="preserve">make a </w:t>
+      </w:r>
+      <w:proofErr w:type="spellStart"/>
+      <w:r>
+        <w:rPr>
+          <w:sz w:val="28"/>
+        </w:rPr>
+        <w:t>seprate</w:t>
+      </w:r>
+      <w:proofErr w:type="spellEnd"/>
+      <w:r>
+        <w:rPr>
+          <w:sz w:val="28"/>
+        </w:rPr>
+        <w:t xml:space="preserve"> branch &amp; it will redirect to you to that branch </w:t>
+      </w:r>
+    </w:p>
+    <w:p>
+      <w:pPr>
+        <w:rPr>
+          <w:sz w:val="28"/>
+        </w:rPr>
+      </w:pPr>
+      <w:r>
+        <w:rPr>
+          <w:sz w:val="28"/>
+        </w:rPr>
+        <w:t>git checkout -b index.html</w:t>
+      </w:r>
+    </w:p>
+    <w:p>
+      <w:pPr>
+        <w:rPr>
+          <w:sz w:val="24"/>
+        </w:rPr>
+      </w:pPr>
+    </w:p>
+    <w:p>
+      <w:pPr>
+        <w:rPr>
+          <w:sz w:val="28"/>
+        </w:rPr>
+      </w:pPr>
+      <w:r>
+        <w:rPr>
+          <w:sz w:val="28"/>
+        </w:rPr>
+        <w:t>now make some changes in the index file</w:t>
+      </w:r>
+    </w:p>
+    <w:p>
+      <w:pPr>
+        <w:rPr>
+          <w:sz w:val="28"/>
+        </w:rPr>
+      </w:pPr>
+      <w:r>
+        <w:rPr>
+          <w:sz w:val="28"/>
+        </w:rPr>
+        <w:t xml:space="preserve">add the file and commit it </w:t>
+      </w:r>
+    </w:p>
+    <w:p>
+      <w:pPr>
+        <w:rPr>
+          <w:sz w:val="28"/>
+        </w:rPr>
+      </w:pPr>
+      <w:r>
+        <w:rPr>
+          <w:sz w:val="28"/>
+        </w:rPr>
+        <w:t xml:space="preserve">git </w:t>
+      </w:r>
+      <w:proofErr w:type="gramStart"/>
+      <w:r>
+        <w:rPr>
+          <w:sz w:val="28"/>
+        </w:rPr>
+        <w:t>add .</w:t>
+      </w:r>
+      <w:proofErr w:type="gramEnd"/>
+    </w:p>
+    <w:p>
+      <w:pPr>
+        <w:rPr>
+          <w:sz w:val="28"/>
+        </w:rPr>
+      </w:pPr>
+      <w:r>
+        <w:rPr>
+          <w:sz w:val="28"/>
+        </w:rPr>
+        <w:t>git commit -m "added index file"</w:t>
+      </w:r>
+    </w:p>
+    <w:p>
+      <w:pPr>
+        <w:rPr>
+          <w:sz w:val="24"/>
+        </w:rPr>
+      </w:pPr>
+    </w:p>
+    <w:p>
+      <w:pPr>
+        <w:rPr>
+          <w:sz w:val="28"/>
+        </w:rPr>
+      </w:pPr>
+      <w:r>
+        <w:rPr>
+          <w:sz w:val="28"/>
+        </w:rPr>
+        <w:t xml:space="preserve">now first merge the branch into the local master branch </w:t>
+      </w:r>
+      <w:proofErr w:type="spellStart"/>
+      <w:r>
+        <w:rPr>
+          <w:sz w:val="28"/>
+        </w:rPr>
+        <w:t>and than</w:t>
+      </w:r>
+      <w:proofErr w:type="spellEnd"/>
+      <w:r>
+        <w:rPr>
+          <w:sz w:val="28"/>
+        </w:rPr>
+        <w:t xml:space="preserve"> push that master branch into remote repo</w:t>
+      </w:r>
+    </w:p>
+    <w:p>
+      <w:pPr>
+        <w:rPr>
+          <w:sz w:val="28"/>
+        </w:rPr>
+      </w:pPr>
+      <w:r>
+        <w:rPr>
+          <w:sz w:val="28"/>
+        </w:rPr>
+        <w:t>git push origin index.html</w:t>
+      </w:r>
+    </w:p>
+    <w:p>
+      <w:pPr>
+        <w:rPr>
+          <w:sz w:val="24"/>
+        </w:rPr>
+      </w:pPr>
+    </w:p>
+    <w:p>
+      <w:pPr>
+        <w:rPr>
+          <w:sz w:val="28"/>
+        </w:rPr>
+      </w:pPr>
+      <w:r>
+        <w:rPr>
+          <w:sz w:val="28"/>
+        </w:rPr>
+        <w:t>it will push that file to the remote repo into the index.html branch</w:t>
+      </w:r>
+    </w:p>
+    <w:p>
+      <w:pPr>
+        <w:rPr>
+          <w:sz w:val="28"/>
+        </w:rPr>
+      </w:pPr>
+      <w:r>
+        <w:rPr>
+          <w:sz w:val="28"/>
+        </w:rPr>
+        <w:t>now click on the compare&amp; pull request</w:t>
+      </w:r>
+    </w:p>
+    <w:p>
+      <w:pPr>
+        <w:rPr>
+          <w:sz w:val="28"/>
+        </w:rPr>
+      </w:pPr>
+      <w:r>
+        <w:rPr>
+          <w:sz w:val="28"/>
+        </w:rPr>
+        <w:t xml:space="preserve">here we can </w:t>
+      </w:r>
+      <w:proofErr w:type="spellStart"/>
+      <w:r>
+        <w:rPr>
+          <w:sz w:val="28"/>
+        </w:rPr>
+        <w:t>comapre</w:t>
+      </w:r>
+      <w:proofErr w:type="spellEnd"/>
+      <w:r>
+        <w:rPr>
+          <w:sz w:val="28"/>
+        </w:rPr>
+        <w:t xml:space="preserve"> the </w:t>
+      </w:r>
+      <w:proofErr w:type="spellStart"/>
+      <w:r>
+        <w:rPr>
+          <w:sz w:val="28"/>
+        </w:rPr>
+        <w:t>currernt</w:t>
+      </w:r>
+      <w:proofErr w:type="spellEnd"/>
+      <w:r>
+        <w:rPr>
+          <w:sz w:val="28"/>
+        </w:rPr>
+        <w:t xml:space="preserve"> state of the master branch and </w:t>
+      </w:r>
+      <w:proofErr w:type="spellStart"/>
+      <w:r>
+        <w:rPr>
+          <w:sz w:val="28"/>
+        </w:rPr>
+        <w:t>and</w:t>
+      </w:r>
+      <w:proofErr w:type="spellEnd"/>
+      <w:r>
+        <w:rPr>
+          <w:sz w:val="28"/>
+        </w:rPr>
+        <w:t xml:space="preserve"> </w:t>
+      </w:r>
+      <w:proofErr w:type="spellStart"/>
+      <w:r>
+        <w:rPr>
+          <w:sz w:val="28"/>
+        </w:rPr>
+        <w:t>chages</w:t>
+      </w:r>
+      <w:proofErr w:type="spellEnd"/>
+      <w:r>
+        <w:rPr>
+          <w:sz w:val="28"/>
+        </w:rPr>
+        <w:t xml:space="preserve"> we have </w:t>
+      </w:r>
+      <w:proofErr w:type="spellStart"/>
+      <w:r>
+        <w:rPr>
+          <w:sz w:val="28"/>
+        </w:rPr>
+        <w:t>mde</w:t>
+      </w:r>
+      <w:proofErr w:type="spellEnd"/>
+      <w:r>
+        <w:rPr>
+          <w:sz w:val="28"/>
+        </w:rPr>
+        <w:t xml:space="preserve"> to the file </w:t>
+      </w:r>
+    </w:p>
+    <w:p>
+      <w:pPr>
+        <w:rPr>
+          <w:sz w:val="28"/>
+        </w:rPr>
+      </w:pPr>
+      <w:r>
+        <w:rPr>
+          <w:sz w:val="28"/>
+        </w:rPr>
+        <w:t>we can make a pull request and merge the branch into the main/master branch</w:t>
+      </w:r>
+    </w:p>
+    <w:p>
+      <w:pPr>
+        <w:rPr>
+          <w:sz w:val="28"/>
+        </w:rPr>
+      </w:pPr>
+      <w:r>
+        <w:rPr>
+          <w:sz w:val="28"/>
+        </w:rPr>
+        <w:t xml:space="preserve">now open a pull request </w:t>
+      </w:r>
+    </w:p>
+    <w:p>
+      <w:pPr>
+        <w:rPr>
+          <w:sz w:val="28"/>
+        </w:rPr>
+      </w:pPr>
+      <w:r>
+        <w:rPr>
+          <w:sz w:val="28"/>
+        </w:rPr>
+        <w:lastRenderedPageBreak/>
+        <w:t xml:space="preserve">other </w:t>
+      </w:r>
+      <w:proofErr w:type="spellStart"/>
+      <w:r>
+        <w:rPr>
+          <w:sz w:val="28"/>
+        </w:rPr>
+        <w:t>developr</w:t>
+      </w:r>
+      <w:proofErr w:type="spellEnd"/>
+      <w:r>
+        <w:rPr>
+          <w:sz w:val="28"/>
+        </w:rPr>
+        <w:t xml:space="preserve"> can review it, can see commits that have been made and check the file code as well can add comment also</w:t>
+      </w:r>
+    </w:p>
+    <w:p>
+      <w:pPr>
+        <w:rPr>
+          <w:sz w:val="28"/>
+        </w:rPr>
+      </w:pPr>
+      <w:r>
+        <w:rPr>
+          <w:sz w:val="28"/>
+        </w:rPr>
+        <w:t>if all are good we can merge the pull request</w:t>
+      </w:r>
+    </w:p>
+    <w:p>
+      <w:pPr>
+        <w:rPr>
+          <w:sz w:val="28"/>
+        </w:rPr>
+      </w:pPr>
+      <w:r>
+        <w:rPr>
+          <w:sz w:val="28"/>
+        </w:rPr>
+        <w:t>after merging that it will merge into the main/master branch</w:t>
+      </w:r>
+    </w:p>
+    <w:p>
+      <w:pPr>
+        <w:rPr>
+          <w:sz w:val="28"/>
+        </w:rPr>
+      </w:pPr>
+      <w:r>
+        <w:rPr>
+          <w:sz w:val="28"/>
+        </w:rPr>
+        <w:t xml:space="preserve">than we can delete that branch </w:t>
+      </w:r>
+      <w:proofErr w:type="spellStart"/>
+      <w:r>
+        <w:rPr>
+          <w:sz w:val="28"/>
+        </w:rPr>
+        <w:t>beacuse</w:t>
+      </w:r>
+      <w:proofErr w:type="spellEnd"/>
+      <w:r>
+        <w:rPr>
+          <w:sz w:val="28"/>
+        </w:rPr>
+        <w:t xml:space="preserve"> the changes </w:t>
+      </w:r>
+      <w:proofErr w:type="spellStart"/>
+      <w:r>
+        <w:rPr>
+          <w:sz w:val="28"/>
+        </w:rPr>
+        <w:t>madde</w:t>
+      </w:r>
+      <w:proofErr w:type="spellEnd"/>
+      <w:r>
+        <w:rPr>
+          <w:sz w:val="28"/>
+        </w:rPr>
+        <w:t xml:space="preserve"> to the branch has been merged to the main branch</w:t>
+      </w:r>
+    </w:p>
+    <w:p>
+      <w:pPr>
+        <w:rPr>
+          <w:sz w:val="28"/>
+        </w:rPr>
+      </w:pPr>
+      <w:r>
+        <w:rPr>
+          <w:sz w:val="28"/>
+        </w:rPr>
+        <w:t>now u can see the master branch index.html file that has been changed.</w:t>
+      </w:r>
+    </w:p>
+    <w:p>
+      <w:pPr>
+        <w:rPr>
+          <w:sz w:val="24"/>
+        </w:rPr>
+      </w:pPr>
+    </w:p>
+    <w:p>
+      <w:pPr>
+        <w:rPr>
+          <w:sz w:val="28"/>
+        </w:rPr>
+      </w:pPr>
+      <w:r>
+        <w:rPr>
+          <w:sz w:val="28"/>
+        </w:rPr>
+        <w:t>go to the main branch now</w:t>
+      </w:r>
+    </w:p>
+    <w:p>
+      <w:pPr>
+        <w:rPr>
+          <w:sz w:val="28"/>
+        </w:rPr>
+      </w:pPr>
+      <w:r>
+        <w:rPr>
+          <w:sz w:val="28"/>
+        </w:rPr>
+        <w:t>git checkout main</w:t>
+      </w:r>
+    </w:p>
+    <w:p>
+      <w:pPr>
+        <w:rPr>
+          <w:sz w:val="24"/>
+        </w:rPr>
+      </w:pPr>
+    </w:p>
+    <w:p>
+      <w:pPr>
+        <w:rPr>
+          <w:sz w:val="28"/>
+        </w:rPr>
+      </w:pPr>
+      <w:r>
+        <w:rPr>
+          <w:sz w:val="28"/>
+        </w:rPr>
+        <w:t xml:space="preserve">for adding any new </w:t>
+      </w:r>
+      <w:proofErr w:type="gramStart"/>
+      <w:r>
+        <w:rPr>
+          <w:sz w:val="28"/>
+        </w:rPr>
+        <w:t>feature</w:t>
+      </w:r>
+      <w:proofErr w:type="gramEnd"/>
+      <w:r>
+        <w:rPr>
+          <w:sz w:val="28"/>
+        </w:rPr>
+        <w:t xml:space="preserve"> you should always copy the remote repo into local repo</w:t>
+      </w:r>
+    </w:p>
+    <w:p>
+      <w:pPr>
+        <w:rPr>
+          <w:sz w:val="28"/>
+        </w:rPr>
+      </w:pPr>
+      <w:r>
+        <w:rPr>
+          <w:sz w:val="28"/>
+        </w:rPr>
+        <w:t>git pull origin main</w:t>
+      </w:r>
+    </w:p>
+    <w:p>
+      <w:pPr>
+        <w:rPr>
+          <w:sz w:val="24"/>
+        </w:rPr>
+      </w:pPr>
+    </w:p>
+    <w:p>
+      <w:pPr>
+        <w:rPr>
+          <w:sz w:val="28"/>
+        </w:rPr>
+      </w:pPr>
+      <w:r>
+        <w:rPr>
+          <w:sz w:val="28"/>
+        </w:rPr>
+        <w:t xml:space="preserve">and make a </w:t>
+      </w:r>
+      <w:proofErr w:type="spellStart"/>
+      <w:r>
+        <w:rPr>
+          <w:sz w:val="28"/>
+        </w:rPr>
+        <w:t>seprate</w:t>
+      </w:r>
+      <w:proofErr w:type="spellEnd"/>
+      <w:r>
+        <w:rPr>
+          <w:sz w:val="28"/>
+        </w:rPr>
+        <w:t xml:space="preserve"> branch for that feature for not letting any issue to the main branch</w:t>
+      </w:r>
+    </w:p>
+    <w:p>
+      <w:pPr>
+        <w:rPr>
+          <w:sz w:val="28"/>
+        </w:rPr>
+      </w:pPr>
+      <w:r>
+        <w:rPr>
+          <w:sz w:val="28"/>
+        </w:rPr>
+        <w:t xml:space="preserve">git checkout -b </w:t>
+      </w:r>
+      <w:proofErr w:type="spellStart"/>
+      <w:r>
+        <w:rPr>
+          <w:sz w:val="28"/>
+        </w:rPr>
+        <w:t>branch_name</w:t>
+      </w:r>
+      <w:proofErr w:type="spellEnd"/>
+    </w:p>
+    <w:p>
+      <w:pPr>
+        <w:rPr>
+          <w:sz w:val="28"/>
+        </w:rPr>
+      </w:pPr>
+      <w:r>
+        <w:rPr>
+          <w:b/>
+          <w:sz w:val="28"/>
+          <w:u w:val="single"/>
+        </w:rPr>
+        <w:t>Ex:</w:t>
+      </w:r>
+      <w:r>
+        <w:rPr>
+          <w:sz w:val="28"/>
+        </w:rPr>
+        <w:t xml:space="preserve"> </w:t>
+      </w:r>
+      <w:r>
+        <w:rPr>
+          <w:sz w:val="28"/>
+        </w:rPr>
+        <w:t xml:space="preserve">git checkout -b </w:t>
+      </w:r>
+      <w:proofErr w:type="spellStart"/>
+      <w:r>
+        <w:rPr>
+          <w:sz w:val="28"/>
+        </w:rPr>
+        <w:t>img</w:t>
+      </w:r>
+      <w:proofErr w:type="spellEnd"/>
+      <w:r>
+        <w:rPr>
+          <w:sz w:val="28"/>
+        </w:rPr>
+        <w:t>-add</w:t>
+      </w:r>
+    </w:p>
+    <w:p>
+      <w:pPr>
+        <w:rPr>
+          <w:sz w:val="24"/>
+        </w:rPr>
+      </w:pPr>
+    </w:p>
+    <w:p>
+      <w:pPr>
+        <w:rPr>
+          <w:sz w:val="28"/>
+        </w:rPr>
+      </w:pPr>
+      <w:r>
+        <w:rPr>
+          <w:sz w:val="28"/>
+        </w:rPr>
+        <w:t>now made any required changes to the file and add it, commit it and push it to the GitHub</w:t>
+      </w:r>
+    </w:p>
+    <w:p>
+      <w:pPr>
+        <w:rPr>
+          <w:sz w:val="28"/>
+        </w:rPr>
+      </w:pPr>
+      <w:r>
+        <w:rPr>
+          <w:sz w:val="28"/>
+        </w:rPr>
+        <w:t>now create a pull request, review the changes made to the file</w:t>
+      </w:r>
+    </w:p>
+    <w:p>
+      <w:pPr>
+        <w:rPr>
+          <w:sz w:val="28"/>
+        </w:rPr>
+      </w:pPr>
+      <w:r>
+        <w:rPr>
+          <w:sz w:val="28"/>
+        </w:rPr>
+        <w:t xml:space="preserve">if all good merge the pull request to main branch </w:t>
+      </w:r>
+      <w:proofErr w:type="spellStart"/>
+      <w:r>
+        <w:rPr>
+          <w:sz w:val="28"/>
+        </w:rPr>
+        <w:t>and than</w:t>
+      </w:r>
+      <w:proofErr w:type="spellEnd"/>
+      <w:r>
+        <w:rPr>
+          <w:sz w:val="28"/>
+        </w:rPr>
+        <w:t xml:space="preserve"> delete the sub branch of that feature</w:t>
+      </w:r>
+    </w:p>
+    <w:p>
+      <w:pPr>
+        <w:rPr>
+          <w:sz w:val="28"/>
+        </w:rPr>
+      </w:pPr>
+      <w:r>
+        <w:rPr>
+          <w:sz w:val="28"/>
+        </w:rPr>
+        <w:t>now all changes have been made in the file has been merged to the master/main branch repo</w:t>
+      </w:r>
+    </w:p>
+    <w:p>
+      <w:pPr>
+        <w:rPr>
+          <w:sz w:val="24"/>
+        </w:rPr>
+      </w:pPr>
+    </w:p>
+    <w:p>
+      <w:pPr>
+        <w:rPr>
+          <w:sz w:val="24"/>
+        </w:rPr>
+      </w:pPr>
+    </w:p>
+    <w:p>
+      <w:pPr>
+        <w:rPr>
+          <w:sz w:val="28"/>
+        </w:rPr>
+      </w:pPr>
+      <w:r>
+        <w:rPr>
+          <w:b/>
+          <w:sz w:val="28"/>
+          <w:u w:val="single"/>
+        </w:rPr>
+        <w:lastRenderedPageBreak/>
+        <w:t>F</w:t>
+      </w:r>
+      <w:r>
+        <w:rPr>
+          <w:b/>
+          <w:sz w:val="28"/>
+          <w:u w:val="single"/>
+        </w:rPr>
+        <w:t>orking</w:t>
+      </w:r>
+      <w:r>
+        <w:rPr>
+          <w:sz w:val="28"/>
+        </w:rPr>
+        <w:t>:</w:t>
+      </w:r>
+    </w:p>
+    <w:p>
+      <w:pPr>
+        <w:rPr>
+          <w:sz w:val="28"/>
+        </w:rPr>
+      </w:pPr>
+      <w:r>
+        <w:rPr>
+          <w:sz w:val="28"/>
+        </w:rPr>
+        <w:t>U</w:t>
+      </w:r>
+      <w:r>
+        <w:rPr>
+          <w:sz w:val="28"/>
+        </w:rPr>
+        <w:t xml:space="preserve">sed to </w:t>
+      </w:r>
+      <w:r>
+        <w:rPr>
+          <w:sz w:val="28"/>
+        </w:rPr>
+        <w:t>contribute</w:t>
+      </w:r>
+      <w:r>
+        <w:rPr>
+          <w:sz w:val="28"/>
+        </w:rPr>
+        <w:t xml:space="preserve"> in the open </w:t>
+      </w:r>
+      <w:r>
+        <w:rPr>
+          <w:sz w:val="28"/>
+        </w:rPr>
+        <w:t>source</w:t>
+      </w:r>
+      <w:r>
+        <w:rPr>
+          <w:sz w:val="28"/>
+        </w:rPr>
+        <w:t xml:space="preserve"> projects</w:t>
+      </w:r>
+    </w:p>
+    <w:p>
+      <w:pPr>
+        <w:rPr>
+          <w:sz w:val="28"/>
+        </w:rPr>
+      </w:pPr>
+      <w:r>
+        <w:rPr>
+          <w:sz w:val="28"/>
+        </w:rPr>
+        <w:t>it will copy whole repo in out account so we can make a</w:t>
+      </w:r>
+      <w:r>
+        <w:rPr>
+          <w:sz w:val="28"/>
+        </w:rPr>
+        <w:t xml:space="preserve"> </w:t>
+      </w:r>
+      <w:r>
+        <w:rPr>
+          <w:sz w:val="28"/>
+        </w:rPr>
+        <w:t>change without harming the original code</w:t>
+      </w:r>
+    </w:p>
+    <w:p>
+      <w:pPr>
+        <w:rPr>
+          <w:sz w:val="28"/>
+        </w:rPr>
+      </w:pPr>
+      <w:r>
+        <w:rPr>
+          <w:sz w:val="28"/>
+        </w:rPr>
+        <w:t xml:space="preserve">on </w:t>
+      </w:r>
+      <w:r>
+        <w:rPr>
+          <w:sz w:val="28"/>
+        </w:rPr>
+        <w:t>GitHub</w:t>
+      </w:r>
+      <w:r>
+        <w:rPr>
+          <w:sz w:val="28"/>
+        </w:rPr>
+        <w:t xml:space="preserve"> in any repo just click on the fork and it will make a copy of that repo in out account</w:t>
+      </w:r>
+    </w:p>
+    <w:p>
+      <w:pPr>
+        <w:rPr>
+          <w:sz w:val="28"/>
+        </w:rPr>
+      </w:pPr>
+      <w:r>
+        <w:rPr>
+          <w:sz w:val="28"/>
+        </w:rPr>
+        <w:t xml:space="preserve">now clone that repo in the local machine </w:t>
+      </w:r>
+      <w:r>
+        <w:rPr>
+          <w:sz w:val="28"/>
+        </w:rPr>
+        <w:t>or also can pull</w:t>
+      </w:r>
+    </w:p>
+    <w:p>
+      <w:pPr>
+        <w:rPr>
+          <w:sz w:val="28"/>
+        </w:rPr>
+      </w:pPr>
+      <w:r>
+        <w:rPr>
+          <w:sz w:val="28"/>
+        </w:rPr>
+        <w:t>git clone link</w:t>
+      </w:r>
+    </w:p>
+    <w:p>
+      <w:pPr>
+        <w:rPr>
+          <w:sz w:val="28"/>
+        </w:rPr>
+      </w:pPr>
+      <w:r>
+        <w:rPr>
+          <w:sz w:val="28"/>
+        </w:rPr>
+        <w:t>git pull link</w:t>
+      </w:r>
+    </w:p>
+    <w:p>
+      <w:pPr>
+        <w:rPr>
+          <w:sz w:val="24"/>
+        </w:rPr>
+      </w:pPr>
+    </w:p>
+    <w:p>
+      <w:pPr>
+        <w:rPr>
+          <w:sz w:val="28"/>
+        </w:rPr>
+      </w:pPr>
+      <w:r>
+        <w:rPr>
+          <w:sz w:val="28"/>
+        </w:rPr>
+        <w:t xml:space="preserve">with </w:t>
+      </w:r>
+      <w:proofErr w:type="spellStart"/>
+      <w:r>
+        <w:rPr>
+          <w:sz w:val="28"/>
+        </w:rPr>
+        <w:t>alias_name</w:t>
+      </w:r>
+      <w:proofErr w:type="spellEnd"/>
+    </w:p>
+    <w:p>
+      <w:pPr>
+        <w:rPr>
+          <w:sz w:val="28"/>
+        </w:rPr>
+      </w:pPr>
+      <w:r>
+        <w:rPr>
+          <w:sz w:val="28"/>
+        </w:rPr>
+        <w:t>git remote add origin link</w:t>
+      </w:r>
+    </w:p>
+    <w:p>
+      <w:pPr>
+        <w:rPr>
+          <w:sz w:val="24"/>
+        </w:rPr>
+      </w:pPr>
+    </w:p>
+    <w:p>
+      <w:pPr>
+        <w:rPr>
+          <w:sz w:val="28"/>
+        </w:rPr>
+      </w:pPr>
+      <w:r>
+        <w:rPr>
+          <w:sz w:val="28"/>
+        </w:rPr>
+        <w:t>go to that repo directory</w:t>
+      </w:r>
+    </w:p>
+    <w:p>
+      <w:pPr>
+        <w:rPr>
+          <w:sz w:val="28"/>
+        </w:rPr>
+      </w:pPr>
+      <w:r>
+        <w:rPr>
+          <w:sz w:val="28"/>
+        </w:rPr>
+        <w:t>c</w:t>
+      </w:r>
+      <w:r>
+        <w:rPr>
+          <w:sz w:val="28"/>
+        </w:rPr>
+        <w:t xml:space="preserve">d </w:t>
+      </w:r>
+      <w:proofErr w:type="spellStart"/>
+      <w:r>
+        <w:rPr>
+          <w:sz w:val="28"/>
+        </w:rPr>
+        <w:t>dir_name</w:t>
+      </w:r>
+      <w:proofErr w:type="spellEnd"/>
+    </w:p>
+    <w:p>
+      <w:pPr>
+        <w:rPr>
+          <w:sz w:val="24"/>
+        </w:rPr>
+      </w:pPr>
+    </w:p>
+    <w:p>
+      <w:pPr>
+        <w:rPr>
+          <w:sz w:val="28"/>
+        </w:rPr>
+      </w:pPr>
+      <w:r>
+        <w:rPr>
+          <w:sz w:val="28"/>
+        </w:rPr>
+        <w:t>check status</w:t>
+      </w:r>
+    </w:p>
+    <w:p>
+      <w:pPr>
+        <w:rPr>
+          <w:sz w:val="28"/>
+        </w:rPr>
+      </w:pPr>
+      <w:r>
+        <w:rPr>
+          <w:sz w:val="28"/>
+        </w:rPr>
+        <w:t>git status</w:t>
+      </w:r>
+    </w:p>
+    <w:p>
+      <w:pPr>
+        <w:rPr>
+          <w:sz w:val="24"/>
+        </w:rPr>
+      </w:pPr>
+    </w:p>
+    <w:p>
+      <w:pPr>
+        <w:rPr>
+          <w:sz w:val="28"/>
+        </w:rPr>
+      </w:pPr>
+      <w:r>
+        <w:rPr>
+          <w:sz w:val="28"/>
+        </w:rPr>
+        <w:t>add files after changes in the file</w:t>
+      </w:r>
+    </w:p>
+    <w:p>
+      <w:pPr>
+        <w:rPr>
+          <w:sz w:val="28"/>
+        </w:rPr>
+      </w:pPr>
+      <w:r>
+        <w:rPr>
+          <w:sz w:val="28"/>
+        </w:rPr>
+        <w:t xml:space="preserve">git </w:t>
+      </w:r>
+      <w:proofErr w:type="gramStart"/>
+      <w:r>
+        <w:rPr>
+          <w:sz w:val="28"/>
+        </w:rPr>
+        <w:t>add .</w:t>
+      </w:r>
+      <w:proofErr w:type="gramEnd"/>
+    </w:p>
+    <w:p>
+      <w:pPr>
+        <w:rPr>
+          <w:sz w:val="24"/>
+        </w:rPr>
+      </w:pPr>
+    </w:p>
+    <w:p>
+      <w:pPr>
+        <w:rPr>
+          <w:sz w:val="28"/>
+        </w:rPr>
+      </w:pPr>
+      <w:r>
+        <w:rPr>
+          <w:sz w:val="28"/>
+        </w:rPr>
+        <w:t>commit the files</w:t>
+      </w:r>
+    </w:p>
+    <w:p>
+      <w:pPr>
+        <w:rPr>
+          <w:sz w:val="28"/>
+        </w:rPr>
+      </w:pPr>
+      <w:r>
+        <w:rPr>
+          <w:sz w:val="28"/>
+        </w:rPr>
+        <w:t>git commit -m "</w:t>
+      </w:r>
+      <w:proofErr w:type="spellStart"/>
+      <w:r>
+        <w:rPr>
+          <w:sz w:val="28"/>
+        </w:rPr>
+        <w:t>commited</w:t>
+      </w:r>
+      <w:proofErr w:type="spellEnd"/>
+      <w:r>
+        <w:rPr>
+          <w:sz w:val="28"/>
+        </w:rPr>
+        <w:t>"</w:t>
+      </w:r>
+    </w:p>
+    <w:p>
+      <w:pPr>
+        <w:rPr>
+          <w:sz w:val="24"/>
+        </w:rPr>
+      </w:pPr>
+    </w:p>
+    <w:p>
+      <w:pPr>
+        <w:rPr>
+          <w:sz w:val="28"/>
+        </w:rPr>
+      </w:pPr>
+      <w:r>
+        <w:rPr>
+          <w:sz w:val="28"/>
+        </w:rPr>
+        <w:t>push the file to the remote repo in our account</w:t>
+      </w:r>
+    </w:p>
+    <w:p>
+      <w:pPr>
+        <w:rPr>
+          <w:sz w:val="28"/>
+        </w:rPr>
+      </w:pPr>
+      <w:r>
+        <w:rPr>
+          <w:sz w:val="28"/>
+        </w:rPr>
+        <w:t>git push origin master/main</w:t>
+      </w:r>
+    </w:p>
+    <w:p>
+      <w:pPr>
+        <w:rPr>
+          <w:sz w:val="28"/>
+        </w:rPr>
+      </w:pPr>
+      <w:r>
+        <w:rPr>
+          <w:sz w:val="28"/>
+        </w:rPr>
+        <w:lastRenderedPageBreak/>
+        <w:t>than create a pull request on the main account of that repo</w:t>
+      </w:r>
+    </w:p>
+    <w:p>
+      <w:pPr>
+        <w:rPr>
+          <w:sz w:val="28"/>
+        </w:rPr>
+      </w:pPr>
+      <w:r>
+        <w:rPr>
+          <w:sz w:val="28"/>
+        </w:rPr>
+        <w:t xml:space="preserve">they will review the code </w:t>
+      </w:r>
+      <w:proofErr w:type="spellStart"/>
+      <w:r>
+        <w:rPr>
+          <w:sz w:val="28"/>
+        </w:rPr>
+        <w:t>and than</w:t>
+      </w:r>
+      <w:proofErr w:type="spellEnd"/>
+      <w:r>
+        <w:rPr>
+          <w:sz w:val="28"/>
+        </w:rPr>
+        <w:t xml:space="preserve"> decide to merge that change in the repo if all good</w:t>
+      </w:r>
       <w:bookmarkStart w:id="0" w:name="_GoBack"/>
       <w:bookmarkEnd w:id="0"/>
-    </w:p>
-    <w:p>
-      <w:pPr>
-        <w:rPr>
-          <w:b/>
-          <w:sz w:val="28"/>
-          <w:u w:val="single"/>
-        </w:rPr>
-      </w:pPr>
-      <w:r>
-        <w:rPr>
-          <w:b/>
-          <w:sz w:val="28"/>
-          <w:u w:val="single"/>
-        </w:rPr>
-        <w:t>T</w:t>
-      </w:r>
-      <w:r>
-        <w:rPr>
-          <w:b/>
-          <w:sz w:val="28"/>
-          <w:u w:val="single"/>
-        </w:rPr>
-        <w:t>his will make a change in the commits (permanent deletes changes)</w:t>
-      </w:r>
-    </w:p>
-    <w:p>
-      <w:pPr>
-        <w:rPr>
-          <w:sz w:val="28"/>
-        </w:rPr>
-      </w:pPr>
-      <w:r>
-        <w:rPr>
-          <w:sz w:val="28"/>
-        </w:rPr>
-        <w:t xml:space="preserve">git reset </w:t>
-      </w:r>
-      <w:proofErr w:type="spellStart"/>
-      <w:r>
-        <w:rPr>
-          <w:sz w:val="28"/>
-        </w:rPr>
-        <w:t>log</w:t>
-      </w:r>
-      <w:r>
-        <w:rPr>
-          <w:sz w:val="28"/>
-        </w:rPr>
-        <w:t>ID</w:t>
-      </w:r>
-      <w:proofErr w:type="spellEnd"/>
-      <w:r>
-        <w:rPr>
-          <w:sz w:val="28"/>
-        </w:rPr>
-        <w:t xml:space="preserve"> --hard</w:t>
-      </w:r>
-    </w:p>
-    <w:p>
-      <w:pPr>
-        <w:rPr>
-          <w:sz w:val="24"/>
-        </w:rPr>
-      </w:pPr>
-    </w:p>
-    <w:p>
-      <w:pPr>
-        <w:rPr>
-          <w:sz w:val="24"/>
-        </w:rPr>
-      </w:pPr>
-    </w:p>
-    <w:p>
-      <w:pPr>
-        <w:rPr>
-          <w:sz w:val="24"/>
-        </w:rPr>
-      </w:pPr>
-    </w:p>
-    <w:p>
-      <w:pPr>
-        <w:rPr>
-          <w:b/>
-          <w:sz w:val="28"/>
-          <w:u w:val="single"/>
-        </w:rPr>
-      </w:pPr>
-      <w:r>
-        <w:rPr>
-          <w:b/>
-          <w:sz w:val="28"/>
-          <w:u w:val="single"/>
-        </w:rPr>
-        <w:t>F</w:t>
-      </w:r>
-      <w:r>
-        <w:rPr>
-          <w:b/>
-          <w:sz w:val="28"/>
-          <w:u w:val="single"/>
-        </w:rPr>
-        <w:t>or adding new feature in future and make a branch</w:t>
-      </w:r>
-    </w:p>
-    <w:p>
-      <w:pPr>
-        <w:rPr>
-          <w:sz w:val="28"/>
-        </w:rPr>
-      </w:pPr>
-      <w:r>
-        <w:rPr>
-          <w:sz w:val="28"/>
-        </w:rPr>
-        <w:t>git branch feature-1 (at last we used branch name)</w:t>
-      </w:r>
-    </w:p>
-    <w:p>
-      <w:pPr>
-        <w:rPr>
-          <w:sz w:val="28"/>
-        </w:rPr>
-      </w:pPr>
-    </w:p>
-    <w:p>
-      <w:pPr>
-        <w:rPr>
-          <w:b/>
-          <w:sz w:val="28"/>
-          <w:u w:val="single"/>
-        </w:rPr>
-      </w:pPr>
-      <w:r>
-        <w:rPr>
-          <w:b/>
-          <w:sz w:val="28"/>
-          <w:u w:val="single"/>
-        </w:rPr>
-        <w:t>F</w:t>
-      </w:r>
-      <w:r>
-        <w:rPr>
-          <w:b/>
-          <w:sz w:val="28"/>
-          <w:u w:val="single"/>
-        </w:rPr>
-        <w:t>or list the branch available in the repo</w:t>
-      </w:r>
-    </w:p>
-    <w:p>
-      <w:pPr>
-        <w:rPr>
-          <w:sz w:val="28"/>
-        </w:rPr>
-      </w:pPr>
-      <w:r>
-        <w:rPr>
-          <w:sz w:val="28"/>
-        </w:rPr>
-        <w:t>git branch -a</w:t>
-      </w:r>
-    </w:p>
-    <w:p>
-      <w:pPr>
-        <w:rPr>
-          <w:sz w:val="28"/>
-        </w:rPr>
-      </w:pPr>
-    </w:p>
-    <w:p>
-      <w:pPr>
-        <w:rPr>
-          <w:sz w:val="28"/>
-        </w:rPr>
-      </w:pPr>
-      <w:r>
-        <w:rPr>
-          <w:sz w:val="28"/>
-        </w:rPr>
-        <w:t xml:space="preserve">// to go to particular branch </w:t>
-      </w:r>
-    </w:p>
-    <w:p>
-      <w:pPr>
-        <w:rPr>
-          <w:sz w:val="28"/>
-        </w:rPr>
-      </w:pPr>
-      <w:r>
-        <w:rPr>
-          <w:sz w:val="28"/>
-        </w:rPr>
-        <w:t>git checkout feature-1 (at last we used branch name)</w:t>
-      </w:r>
-    </w:p>
-    <w:p>
-      <w:pPr>
-        <w:rPr>
-          <w:sz w:val="28"/>
-        </w:rPr>
-      </w:pPr>
-    </w:p>
-    <w:p>
-      <w:pPr>
-        <w:rPr>
-          <w:sz w:val="28"/>
-        </w:rPr>
-      </w:pPr>
-      <w:r>
-        <w:rPr>
-          <w:sz w:val="28"/>
-        </w:rPr>
-        <w:t xml:space="preserve">// In branch you can make changes in the project by not modifying the master branch </w:t>
-      </w:r>
-    </w:p>
-    <w:p>
-      <w:pPr>
-        <w:rPr>
-          <w:sz w:val="28"/>
-        </w:rPr>
-      </w:pPr>
-      <w:r>
-        <w:rPr>
-          <w:sz w:val="28"/>
-        </w:rPr>
-        <w:t xml:space="preserve">// </w:t>
-      </w:r>
-      <w:proofErr w:type="gramStart"/>
-      <w:r>
-        <w:rPr>
-          <w:sz w:val="28"/>
-        </w:rPr>
-        <w:t>So</w:t>
-      </w:r>
-      <w:proofErr w:type="gramEnd"/>
-      <w:r>
-        <w:rPr>
-          <w:sz w:val="28"/>
-        </w:rPr>
-        <w:t xml:space="preserve"> the changes made to other branch will not be appear to the master branch</w:t>
-      </w:r>
-    </w:p>
-    <w:p>
-      <w:pPr>
-        <w:rPr>
-          <w:sz w:val="28"/>
-        </w:rPr>
-      </w:pPr>
-    </w:p>
-    <w:p>
-      <w:pPr>
-        <w:rPr>
-          <w:sz w:val="28"/>
-        </w:rPr>
-      </w:pPr>
-      <w:r>
-        <w:rPr>
-          <w:sz w:val="28"/>
-        </w:rPr>
-        <w:t>// delete a branch (if not merged)</w:t>
-      </w:r>
-    </w:p>
-    <w:p>
-      <w:pPr>
-        <w:rPr>
-          <w:sz w:val="28"/>
-        </w:rPr>
-      </w:pPr>
-      <w:r>
-        <w:rPr>
-          <w:sz w:val="28"/>
-        </w:rPr>
-        <w:t xml:space="preserve">git branch -D </w:t>
-      </w:r>
-      <w:proofErr w:type="spellStart"/>
-      <w:r>
-        <w:rPr>
-          <w:sz w:val="28"/>
-        </w:rPr>
-        <w:t>branch_name</w:t>
-      </w:r>
-      <w:proofErr w:type="spellEnd"/>
-      <w:r>
-        <w:rPr>
-          <w:sz w:val="28"/>
-        </w:rPr>
-        <w:t xml:space="preserve"> (at last use the </w:t>
-      </w:r>
-      <w:proofErr w:type="spellStart"/>
-      <w:r>
-        <w:rPr>
-          <w:sz w:val="28"/>
-        </w:rPr>
-        <w:t>branchname</w:t>
-      </w:r>
-      <w:proofErr w:type="spellEnd"/>
-      <w:r>
-        <w:rPr>
-          <w:sz w:val="28"/>
-        </w:rPr>
-        <w:t>)</w:t>
-      </w:r>
-    </w:p>
-    <w:p>
-      <w:pPr>
-        <w:rPr>
-          <w:sz w:val="28"/>
-        </w:rPr>
-      </w:pPr>
-    </w:p>
-    <w:p>
-      <w:pPr>
-        <w:rPr>
-          <w:sz w:val="28"/>
-        </w:rPr>
-      </w:pPr>
-      <w:r>
-        <w:rPr>
-          <w:sz w:val="28"/>
-        </w:rPr>
-        <w:t>// for making a new branch and go directly into it</w:t>
-      </w:r>
-    </w:p>
-    <w:p>
-      <w:pPr>
-        <w:rPr>
-          <w:sz w:val="28"/>
-        </w:rPr>
-      </w:pPr>
-      <w:r>
-        <w:rPr>
-          <w:sz w:val="28"/>
-        </w:rPr>
-        <w:t xml:space="preserve">git checkout -b </w:t>
-      </w:r>
-      <w:proofErr w:type="spellStart"/>
-      <w:r>
-        <w:rPr>
-          <w:sz w:val="28"/>
-        </w:rPr>
-        <w:t>branch_name</w:t>
-      </w:r>
-      <w:proofErr w:type="spellEnd"/>
-      <w:r>
-        <w:rPr>
-          <w:sz w:val="28"/>
-        </w:rPr>
-        <w:t xml:space="preserve"> (at last use the </w:t>
-      </w:r>
-      <w:proofErr w:type="spellStart"/>
-      <w:r>
-        <w:rPr>
-          <w:sz w:val="28"/>
-        </w:rPr>
-        <w:t>branchname</w:t>
-      </w:r>
-      <w:proofErr w:type="spellEnd"/>
-      <w:r>
-        <w:rPr>
-          <w:sz w:val="28"/>
-        </w:rPr>
-        <w:t>)</w:t>
-      </w:r>
-    </w:p>
-    <w:p>
-      <w:pPr>
-        <w:rPr>
-          <w:sz w:val="28"/>
-        </w:rPr>
-      </w:pPr>
-    </w:p>
-    <w:p>
-      <w:pPr>
-        <w:rPr>
-          <w:sz w:val="28"/>
-        </w:rPr>
-      </w:pPr>
-      <w:r>
-        <w:rPr>
-          <w:sz w:val="28"/>
-        </w:rPr>
-        <w:t xml:space="preserve">// merging 2 </w:t>
-      </w:r>
-      <w:proofErr w:type="gramStart"/>
-      <w:r>
-        <w:rPr>
-          <w:sz w:val="28"/>
-        </w:rPr>
-        <w:t>branch</w:t>
-      </w:r>
-      <w:proofErr w:type="gramEnd"/>
-      <w:r>
-        <w:rPr>
-          <w:sz w:val="28"/>
-        </w:rPr>
-        <w:t xml:space="preserve"> into master branch</w:t>
-      </w:r>
-    </w:p>
-    <w:p>
-      <w:pPr>
-        <w:rPr>
-          <w:sz w:val="28"/>
-        </w:rPr>
-      </w:pPr>
-      <w:r>
-        <w:rPr>
-          <w:sz w:val="28"/>
-        </w:rPr>
-        <w:t>git merge feature-a</w:t>
-      </w:r>
-    </w:p>
-    <w:p>
-      <w:pPr>
-        <w:rPr>
-          <w:sz w:val="28"/>
-        </w:rPr>
-      </w:pPr>
-      <w:r>
-        <w:rPr>
-          <w:sz w:val="28"/>
-        </w:rPr>
-        <w:t>git merge feature-b</w:t>
-      </w:r>
     </w:p>
     <w:sectPr>
       <w:pgSz w:w="11906" w:h="16838"/>
@@ -1829,7 +4168,6 @@
   <w:style w:type="character" w:default="1" w:styleId="DefaultParagraphFont">
     <w:name w:val="Default Paragraph Font"/>
     <w:uiPriority w:val="1"/>
-    <w:semiHidden/>
     <w:unhideWhenUsed/>
   </w:style>
   <w:style w:type="table" w:default="1" w:styleId="TableNormal">

</xml_diff>